<commit_message>
update oldIndex to work with Pages, update Docs.
</commit_message>
<xml_diff>
--- a/docs/G12_report_part1.docx
+++ b/docs/G12_report_part1.docx
@@ -10,7 +10,7 @@
         <w:spacing w:after="0" w:line="240" w:lineRule="auto"/>
         <w:jc w:val="center"/>
         <w:rPr>
-          <w:rFonts w:asciiTheme="minorBidi" w:hAnsiTheme="minorBidi" w:hint="cs"/>
+          <w:rFonts w:asciiTheme="minorBidi" w:hAnsiTheme="minorBidi"/>
           <w:b/>
           <w:bCs/>
           <w:color w:val="000000"/>
@@ -49,7 +49,7 @@
           <w:bCs/>
           <w:color w:val="000000"/>
           <w:u w:val="single"/>
-          <w:lang w:val="en-US" w:eastAsia="en-US"/>
+          <w:lang w:val="en-US"/>
         </w:rPr>
       </w:pPr>
       <w:r>
@@ -60,7 +60,7 @@
           <w:color w:val="000000"/>
           <w:u w:val="single"/>
           <w:rtl/>
-          <w:lang w:val="en-US" w:eastAsia="en-US"/>
+          <w:lang w:val="en-US"/>
         </w:rPr>
         <w:t>טכנולוגיות אינטרנט מתקדמות</w:t>
       </w:r>
@@ -72,7 +72,7 @@
           <w:color w:val="000000"/>
           <w:u w:val="single"/>
           <w:rtl/>
-          <w:lang w:val="en-US" w:eastAsia="en-US"/>
+          <w:lang w:val="en-US"/>
         </w:rPr>
         <w:t xml:space="preserve"> </w:t>
       </w:r>
@@ -83,7 +83,7 @@
           <w:bCs/>
           <w:color w:val="000000"/>
           <w:u w:val="single"/>
-          <w:lang w:val="en-US" w:eastAsia="en-US"/>
+          <w:lang w:val="en-US"/>
         </w:rPr>
         <w:t>(WEB)</w:t>
       </w:r>
@@ -95,7 +95,7 @@
           <w:color w:val="000000"/>
           <w:u w:val="single"/>
           <w:rtl/>
-          <w:lang w:val="en-US" w:eastAsia="en-US"/>
+          <w:lang w:val="en-US"/>
         </w:rPr>
         <w:t xml:space="preserve"> - 61776</w:t>
       </w:r>
@@ -461,7 +461,6 @@
                 <w:szCs w:val="24"/>
                 <w:highlight w:val="yellow"/>
                 <w:rtl/>
-                <w:lang/>
               </w:rPr>
             </w:pPr>
             <w:r>
@@ -472,7 +471,6 @@
                 <w:color w:val="000000"/>
                 <w:highlight w:val="yellow"/>
                 <w:rtl/>
-                <w:lang/>
               </w:rPr>
               <w:t>שם חבר הצוות</w:t>
             </w:r>
@@ -508,7 +506,6 @@
                 <w:szCs w:val="24"/>
                 <w:highlight w:val="yellow"/>
                 <w:rtl/>
-                <w:lang/>
               </w:rPr>
             </w:pPr>
             <w:r>
@@ -519,7 +516,6 @@
                 <w:color w:val="000000"/>
                 <w:highlight w:val="yellow"/>
                 <w:rtl/>
-                <w:lang/>
               </w:rPr>
               <w:t>משימות שהוקצו</w:t>
             </w:r>
@@ -554,7 +550,6 @@
                 <w:szCs w:val="24"/>
                 <w:highlight w:val="yellow"/>
                 <w:rtl/>
-                <w:lang/>
               </w:rPr>
             </w:pPr>
             <w:r>
@@ -565,7 +560,6 @@
                 <w:color w:val="000000"/>
                 <w:highlight w:val="yellow"/>
                 <w:rtl/>
-                <w:lang/>
               </w:rPr>
               <w:t>משימות שהושלמו</w:t>
             </w:r>
@@ -604,7 +598,6 @@
                 <w:rFonts w:ascii="Arial" w:eastAsia="Times New Roman" w:hAnsi="Arial" w:cs="Arial"/>
                 <w:color w:val="000000"/>
                 <w:rtl/>
-                <w:lang/>
               </w:rPr>
             </w:pPr>
             <w:r>
@@ -612,7 +605,6 @@
                 <w:rFonts w:ascii="Arial" w:eastAsia="Times New Roman" w:hAnsi="Arial" w:cs="Arial" w:hint="cs"/>
                 <w:color w:val="000000"/>
                 <w:rtl/>
-                <w:lang/>
               </w:rPr>
               <w:t>רועי ברזילי</w:t>
             </w:r>
@@ -645,7 +637,6 @@
                 <w:b/>
                 <w:bCs/>
                 <w:color w:val="000000"/>
-                <w:lang/>
               </w:rPr>
             </w:pPr>
             <w:r>
@@ -655,7 +646,6 @@
                 <w:bCs/>
                 <w:color w:val="000000"/>
                 <w:rtl/>
-                <w:lang/>
               </w:rPr>
               <w:t>תכנון והגדרת דרישות הפרויקט (</w:t>
             </w:r>
@@ -665,7 +655,6 @@
                 <w:b/>
                 <w:bCs/>
                 <w:color w:val="000000"/>
-                <w:lang/>
               </w:rPr>
               <w:t>FR/NFR</w:t>
             </w:r>
@@ -676,7 +665,6 @@
                 <w:bCs/>
                 <w:color w:val="000000"/>
                 <w:rtl/>
-                <w:lang/>
               </w:rPr>
               <w:t>)</w:t>
             </w:r>
@@ -707,7 +695,6 @@
                 <w:sz w:val="24"/>
                 <w:szCs w:val="24"/>
                 <w:rtl/>
-                <w:lang/>
               </w:rPr>
             </w:pPr>
             <w:r>
@@ -716,7 +703,6 @@
                 <w:sz w:val="24"/>
                 <w:szCs w:val="24"/>
                 <w:rtl/>
-                <w:lang/>
               </w:rPr>
               <w:t>הגדרה,</w:t>
             </w:r>
@@ -725,7 +711,6 @@
                 <w:rFonts w:asciiTheme="minorBidi" w:eastAsia="Times New Roman" w:hAnsiTheme="minorBidi"/>
                 <w:sz w:val="24"/>
                 <w:szCs w:val="24"/>
-                <w:lang/>
               </w:rPr>
               <w:t xml:space="preserve"> </w:t>
             </w:r>
@@ -735,7 +720,6 @@
                 <w:sz w:val="24"/>
                 <w:szCs w:val="24"/>
                 <w:rtl/>
-                <w:lang/>
               </w:rPr>
               <w:t xml:space="preserve">הקצאה ומעקב אחר התקדמות המשימות ולוחות הזמנים,  ניהול בקרת גרסאות קוד דרך </w:t>
             </w:r>
@@ -744,7 +728,6 @@
                 <w:rFonts w:asciiTheme="minorBidi" w:eastAsia="Times New Roman" w:hAnsiTheme="minorBidi"/>
                 <w:sz w:val="24"/>
                 <w:szCs w:val="24"/>
-                <w:lang/>
               </w:rPr>
               <w:t>Github</w:t>
             </w:r>
@@ -754,7 +737,6 @@
                 <w:sz w:val="24"/>
                 <w:szCs w:val="24"/>
                 <w:rtl/>
-                <w:lang/>
               </w:rPr>
               <w:t>. תיאום הממשק בין חברי הצוות.</w:t>
             </w:r>
@@ -785,7 +767,6 @@
                 <w:rFonts w:ascii="Times New Roman" w:eastAsia="Times New Roman" w:hAnsi="Times New Roman" w:cs="Times New Roman"/>
                 <w:sz w:val="24"/>
                 <w:szCs w:val="24"/>
-                <w:lang/>
               </w:rPr>
             </w:pPr>
           </w:p>
@@ -821,7 +802,6 @@
               <w:rPr>
                 <w:rFonts w:ascii="Arial" w:eastAsia="Times New Roman" w:hAnsi="Arial" w:cs="Arial"/>
                 <w:color w:val="000000"/>
-                <w:lang/>
               </w:rPr>
             </w:pPr>
             <w:r>
@@ -829,7 +809,6 @@
                 <w:rFonts w:ascii="Arial" w:eastAsia="Times New Roman" w:hAnsi="Arial" w:cs="Arial"/>
                 <w:color w:val="000000"/>
                 <w:rtl/>
-                <w:lang/>
               </w:rPr>
               <w:t>יובל</w:t>
             </w:r>
@@ -855,7 +834,6 @@
                 <w:rFonts w:ascii="Times New Roman" w:eastAsia="Times New Roman" w:hAnsi="Times New Roman" w:cs="Times New Roman"/>
                 <w:sz w:val="24"/>
                 <w:szCs w:val="24"/>
-                <w:lang/>
               </w:rPr>
             </w:pPr>
           </w:p>
@@ -885,7 +863,6 @@
                 <w:sz w:val="24"/>
                 <w:szCs w:val="24"/>
                 <w:rtl/>
-                <w:lang/>
               </w:rPr>
             </w:pPr>
             <w:r>
@@ -893,7 +870,6 @@
                 <w:rFonts w:asciiTheme="minorBidi" w:eastAsia="Times New Roman" w:hAnsiTheme="minorBidi" w:hint="cs"/>
                 <w:color w:val="000000"/>
                 <w:rtl/>
-                <w:lang/>
               </w:rPr>
               <w:t xml:space="preserve">יצירת </w:t>
             </w:r>
@@ -902,7 +878,6 @@
                 <w:rFonts w:asciiTheme="minorBidi" w:eastAsia="Times New Roman" w:hAnsiTheme="minorBidi"/>
                 <w:color w:val="000000"/>
                 <w:rtl/>
-                <w:lang/>
               </w:rPr>
               <w:t>דשבורד</w:t>
             </w:r>
@@ -911,7 +886,6 @@
                 <w:rFonts w:asciiTheme="minorBidi" w:eastAsia="Times New Roman" w:hAnsiTheme="minorBidi" w:hint="cs"/>
                 <w:color w:val="000000"/>
                 <w:rtl/>
-                <w:lang/>
               </w:rPr>
               <w:t xml:space="preserve"> (מרכז הדף) +</w:t>
             </w:r>
@@ -919,7 +893,6 @@
               <w:rPr>
                 <w:rFonts w:asciiTheme="minorBidi" w:eastAsia="Times New Roman" w:hAnsiTheme="minorBidi" w:hint="cs"/>
                 <w:color w:val="000000"/>
-                <w:lang/>
               </w:rPr>
               <w:t xml:space="preserve"> </w:t>
             </w:r>
@@ -928,7 +901,6 @@
                 <w:rFonts w:asciiTheme="minorBidi" w:eastAsia="Times New Roman" w:hAnsiTheme="minorBidi" w:hint="cs"/>
                 <w:color w:val="000000"/>
                 <w:rtl/>
-                <w:lang/>
               </w:rPr>
               <w:t xml:space="preserve">הוספת </w:t>
             </w:r>
@@ -936,7 +908,6 @@
               <w:rPr>
                 <w:rFonts w:asciiTheme="minorBidi" w:eastAsia="Times New Roman" w:hAnsiTheme="minorBidi"/>
                 <w:color w:val="000000"/>
-                <w:lang/>
               </w:rPr>
               <w:t>Fake data</w:t>
             </w:r>
@@ -945,7 +916,6 @@
                 <w:rFonts w:asciiTheme="minorBidi" w:eastAsia="Times New Roman" w:hAnsiTheme="minorBidi" w:hint="cs"/>
                 <w:color w:val="000000"/>
                 <w:rtl/>
-                <w:lang/>
               </w:rPr>
               <w:t xml:space="preserve"> </w:t>
             </w:r>
@@ -954,7 +924,6 @@
                 <w:rFonts w:asciiTheme="minorBidi" w:eastAsia="Times New Roman" w:hAnsiTheme="minorBidi"/>
                 <w:color w:val="000000"/>
                 <w:rtl/>
-                <w:lang/>
               </w:rPr>
               <w:t>–</w:t>
             </w:r>
@@ -963,7 +932,6 @@
                 <w:rFonts w:asciiTheme="minorBidi" w:eastAsia="Times New Roman" w:hAnsiTheme="minorBidi" w:hint="cs"/>
                 <w:color w:val="000000"/>
                 <w:rtl/>
-                <w:lang/>
               </w:rPr>
               <w:t xml:space="preserve"> </w:t>
             </w:r>
@@ -971,7 +939,6 @@
               <w:rPr>
                 <w:rFonts w:asciiTheme="minorBidi" w:eastAsia="Times New Roman" w:hAnsiTheme="minorBidi"/>
                 <w:color w:val="000000"/>
-                <w:lang/>
               </w:rPr>
               <w:t>JS + Tailwind</w:t>
             </w:r>
@@ -980,7 +947,6 @@
                 <w:rFonts w:asciiTheme="minorBidi" w:eastAsia="Times New Roman" w:hAnsiTheme="minorBidi" w:hint="cs"/>
                 <w:color w:val="000000"/>
                 <w:rtl/>
-                <w:lang/>
               </w:rPr>
               <w:t>.</w:t>
             </w:r>
@@ -1013,7 +979,6 @@
                 <w:sz w:val="24"/>
                 <w:szCs w:val="24"/>
                 <w:rtl/>
-                <w:lang/>
               </w:rPr>
             </w:pPr>
           </w:p>
@@ -1049,7 +1014,6 @@
               <w:rPr>
                 <w:rFonts w:ascii="Arial" w:eastAsia="Times New Roman" w:hAnsi="Arial" w:cs="Arial"/>
                 <w:color w:val="000000"/>
-                <w:lang/>
               </w:rPr>
             </w:pPr>
             <w:r>
@@ -1057,7 +1021,6 @@
                 <w:rFonts w:ascii="Arial" w:eastAsia="Times New Roman" w:hAnsi="Arial" w:cs="Arial"/>
                 <w:color w:val="000000"/>
                 <w:rtl/>
-                <w:lang/>
               </w:rPr>
               <w:t>אופיר</w:t>
             </w:r>
@@ -1083,7 +1046,6 @@
                 <w:rFonts w:ascii="Times New Roman" w:eastAsia="Times New Roman" w:hAnsi="Times New Roman" w:cs="Times New Roman"/>
                 <w:sz w:val="24"/>
                 <w:szCs w:val="24"/>
-                <w:lang/>
               </w:rPr>
             </w:pPr>
           </w:p>
@@ -1113,7 +1075,6 @@
                 <w:sz w:val="24"/>
                 <w:szCs w:val="24"/>
                 <w:rtl/>
-                <w:lang/>
               </w:rPr>
             </w:pPr>
             <w:r>
@@ -1121,7 +1082,6 @@
                 <w:rFonts w:asciiTheme="minorBidi" w:eastAsia="Times New Roman" w:hAnsiTheme="minorBidi" w:hint="cs"/>
                 <w:color w:val="000000"/>
                 <w:rtl/>
-                <w:lang/>
               </w:rPr>
               <w:t xml:space="preserve">יצירת מערך </w:t>
             </w:r>
@@ -1130,7 +1090,6 @@
                 <w:rFonts w:asciiTheme="minorBidi" w:eastAsia="Times New Roman" w:hAnsiTheme="minorBidi"/>
                 <w:color w:val="000000"/>
                 <w:rtl/>
-                <w:lang/>
               </w:rPr>
               <w:t>תפרי</w:t>
             </w:r>
@@ -1139,7 +1098,6 @@
                 <w:rFonts w:asciiTheme="minorBidi" w:eastAsia="Times New Roman" w:hAnsiTheme="minorBidi" w:hint="cs"/>
                 <w:color w:val="000000"/>
                 <w:rtl/>
-                <w:lang/>
               </w:rPr>
               <w:t>טים (צד +</w:t>
             </w:r>
@@ -1147,7 +1105,6 @@
               <w:rPr>
                 <w:rFonts w:asciiTheme="minorBidi" w:eastAsia="Times New Roman" w:hAnsiTheme="minorBidi"/>
                 <w:color w:val="000000"/>
-                <w:lang/>
               </w:rPr>
               <w:t xml:space="preserve"> </w:t>
             </w:r>
@@ -1156,7 +1113,6 @@
                 <w:rFonts w:asciiTheme="minorBidi" w:eastAsia="Times New Roman" w:hAnsiTheme="minorBidi" w:hint="cs"/>
                 <w:color w:val="000000"/>
                 <w:rtl/>
-                <w:lang/>
               </w:rPr>
               <w:t xml:space="preserve">עליון + </w:t>
             </w:r>
@@ -1165,7 +1121,6 @@
                 <w:rFonts w:asciiTheme="minorBidi" w:eastAsia="Times New Roman" w:hAnsiTheme="minorBidi"/>
                 <w:color w:val="000000"/>
                 <w:rtl/>
-                <w:lang/>
               </w:rPr>
               <w:t>תחתון</w:t>
             </w:r>
@@ -1174,7 +1129,6 @@
                 <w:rFonts w:asciiTheme="minorBidi" w:eastAsia="Times New Roman" w:hAnsiTheme="minorBidi" w:hint="cs"/>
                 <w:color w:val="000000"/>
                 <w:rtl/>
-                <w:lang/>
               </w:rPr>
               <w:t xml:space="preserve">) </w:t>
             </w:r>
@@ -1183,7 +1137,6 @@
                 <w:rFonts w:asciiTheme="minorBidi" w:eastAsia="Times New Roman" w:hAnsiTheme="minorBidi"/>
                 <w:color w:val="000000"/>
                 <w:rtl/>
-                <w:lang/>
               </w:rPr>
               <w:t>–</w:t>
             </w:r>
@@ -1192,7 +1145,6 @@
                 <w:rFonts w:asciiTheme="minorBidi" w:eastAsia="Times New Roman" w:hAnsiTheme="minorBidi" w:hint="cs"/>
                 <w:color w:val="000000"/>
                 <w:rtl/>
-                <w:lang/>
               </w:rPr>
               <w:t xml:space="preserve"> </w:t>
             </w:r>
@@ -1200,7 +1152,6 @@
               <w:rPr>
                 <w:rFonts w:asciiTheme="minorBidi" w:eastAsia="Times New Roman" w:hAnsiTheme="minorBidi" w:hint="cs"/>
                 <w:color w:val="000000"/>
-                <w:lang/>
               </w:rPr>
               <w:t>HTML</w:t>
             </w:r>
@@ -1209,7 +1160,6 @@
                 <w:rFonts w:asciiTheme="minorBidi" w:eastAsia="Times New Roman" w:hAnsiTheme="minorBidi" w:hint="cs"/>
                 <w:color w:val="000000"/>
                 <w:rtl/>
-                <w:lang/>
               </w:rPr>
               <w:t>.</w:t>
             </w:r>
@@ -1223,7 +1173,6 @@
                 <w:sz w:val="24"/>
                 <w:szCs w:val="24"/>
                 <w:rtl/>
-                <w:lang/>
               </w:rPr>
             </w:pPr>
           </w:p>
@@ -1254,7 +1203,6 @@
                 <w:rFonts w:ascii="Times New Roman" w:eastAsia="Times New Roman" w:hAnsi="Times New Roman" w:cs="Times New Roman"/>
                 <w:sz w:val="24"/>
                 <w:szCs w:val="24"/>
-                <w:lang/>
               </w:rPr>
             </w:pPr>
           </w:p>
@@ -1290,7 +1238,6 @@
               <w:rPr>
                 <w:rFonts w:ascii="Arial" w:eastAsia="Times New Roman" w:hAnsi="Arial" w:cs="Arial"/>
                 <w:color w:val="000000"/>
-                <w:lang/>
               </w:rPr>
             </w:pPr>
             <w:r>
@@ -1298,7 +1245,6 @@
                 <w:rFonts w:ascii="Arial" w:eastAsia="Times New Roman" w:hAnsi="Arial" w:cs="Arial"/>
                 <w:color w:val="000000"/>
                 <w:rtl/>
-                <w:lang/>
               </w:rPr>
               <w:t>רועי דרום</w:t>
             </w:r>
@@ -1324,7 +1270,6 @@
                 <w:rFonts w:ascii="Times New Roman" w:eastAsia="Times New Roman" w:hAnsi="Times New Roman" w:cs="Times New Roman"/>
                 <w:sz w:val="24"/>
                 <w:szCs w:val="24"/>
-                <w:lang/>
               </w:rPr>
             </w:pPr>
           </w:p>
@@ -1354,7 +1299,6 @@
                 <w:sz w:val="24"/>
                 <w:szCs w:val="24"/>
                 <w:rtl/>
-                <w:lang/>
               </w:rPr>
             </w:pPr>
             <w:r>
@@ -1362,7 +1306,6 @@
                 <w:rFonts w:asciiTheme="minorBidi" w:eastAsia="Times New Roman" w:hAnsiTheme="minorBidi" w:hint="cs"/>
                 <w:color w:val="000000"/>
                 <w:rtl/>
-                <w:lang/>
               </w:rPr>
               <w:t>הוספת תמיכה במיקום המשתמש +</w:t>
             </w:r>
@@ -1370,7 +1313,6 @@
               <w:rPr>
                 <w:rFonts w:asciiTheme="minorBidi" w:eastAsia="Times New Roman" w:hAnsiTheme="minorBidi" w:hint="cs"/>
                 <w:color w:val="000000"/>
-                <w:lang/>
               </w:rPr>
               <w:t xml:space="preserve"> </w:t>
             </w:r>
@@ -1379,7 +1321,6 @@
                 <w:rFonts w:asciiTheme="minorBidi" w:eastAsia="Times New Roman" w:hAnsiTheme="minorBidi" w:hint="cs"/>
                 <w:color w:val="000000"/>
                 <w:rtl/>
-                <w:lang/>
               </w:rPr>
               <w:t>הנגשה לבעלי מוגבלויות.</w:t>
             </w:r>
@@ -1393,7 +1334,6 @@
                 <w:sz w:val="24"/>
                 <w:szCs w:val="24"/>
                 <w:rtl/>
-                <w:lang/>
               </w:rPr>
             </w:pPr>
           </w:p>
@@ -1424,7 +1364,6 @@
                 <w:rFonts w:ascii="Times New Roman" w:eastAsia="Times New Roman" w:hAnsi="Times New Roman" w:cs="Times New Roman"/>
                 <w:sz w:val="24"/>
                 <w:szCs w:val="24"/>
-                <w:lang/>
               </w:rPr>
             </w:pPr>
           </w:p>
@@ -1460,7 +1399,6 @@
               <w:rPr>
                 <w:rFonts w:ascii="Arial" w:eastAsia="Times New Roman" w:hAnsi="Arial" w:cs="Arial"/>
                 <w:color w:val="000000"/>
-                <w:lang/>
               </w:rPr>
             </w:pPr>
             <w:r>
@@ -1468,7 +1406,6 @@
                 <w:rFonts w:ascii="Arial" w:eastAsia="Times New Roman" w:hAnsi="Arial" w:cs="Arial" w:hint="cs"/>
                 <w:color w:val="000000"/>
                 <w:rtl/>
-                <w:lang/>
               </w:rPr>
               <w:t>יואב</w:t>
             </w:r>
@@ -1494,7 +1431,6 @@
                 <w:rFonts w:ascii="Times New Roman" w:eastAsia="Times New Roman" w:hAnsi="Times New Roman" w:cs="Times New Roman"/>
                 <w:sz w:val="24"/>
                 <w:szCs w:val="24"/>
-                <w:lang/>
               </w:rPr>
             </w:pPr>
           </w:p>
@@ -1524,7 +1460,6 @@
                 <w:sz w:val="24"/>
                 <w:szCs w:val="24"/>
                 <w:rtl/>
-                <w:lang/>
               </w:rPr>
             </w:pPr>
             <w:r>
@@ -1532,7 +1467,6 @@
                 <w:rFonts w:asciiTheme="minorBidi" w:eastAsia="Times New Roman" w:hAnsiTheme="minorBidi" w:hint="cs"/>
                 <w:color w:val="000000"/>
                 <w:rtl/>
-                <w:lang/>
               </w:rPr>
               <w:t>עיבוד הנתונים ל</w:t>
             </w:r>
@@ -1541,7 +1475,6 @@
                 <w:rFonts w:asciiTheme="minorBidi" w:eastAsia="Times New Roman" w:hAnsiTheme="minorBidi"/>
                 <w:color w:val="000000"/>
                 <w:rtl/>
-                <w:lang/>
               </w:rPr>
               <w:t>טבלאות ומפות</w:t>
             </w:r>
@@ -1550,7 +1483,6 @@
                 <w:rFonts w:asciiTheme="minorBidi" w:eastAsia="Times New Roman" w:hAnsiTheme="minorBidi" w:hint="cs"/>
                 <w:color w:val="000000"/>
                 <w:rtl/>
-                <w:lang/>
               </w:rPr>
               <w:t>, שליחת התראות עבור המשתמש.</w:t>
             </w:r>
@@ -1583,7 +1515,6 @@
                 <w:sz w:val="24"/>
                 <w:szCs w:val="24"/>
                 <w:rtl/>
-                <w:lang/>
               </w:rPr>
             </w:pPr>
           </w:p>
@@ -1732,7 +1663,6 @@
           <w:color w:val="000000"/>
           <w:sz w:val="26"/>
           <w:szCs w:val="26"/>
-          <w:lang w:val="en-US"/>
         </w:rPr>
         <w:t>allow the following data</w:t>
       </w:r>
@@ -1751,7 +1681,6 @@
           <w:color w:val="000000"/>
           <w:sz w:val="26"/>
           <w:szCs w:val="26"/>
-          <w:lang w:val="en-US"/>
         </w:rPr>
         <w:t xml:space="preserve">be </w:t>
       </w:r>
@@ -1770,7 +1699,6 @@
           <w:color w:val="000000"/>
           <w:sz w:val="26"/>
           <w:szCs w:val="26"/>
-          <w:lang w:val="en-US"/>
         </w:rPr>
         <w:t>ed</w:t>
       </w:r>
@@ -1858,7 +1786,6 @@
           <w:color w:val="000000"/>
           <w:sz w:val="26"/>
           <w:szCs w:val="26"/>
-          <w:lang w:val="en-US"/>
         </w:rPr>
         <w:t>L</w:t>
       </w:r>
@@ -1894,7 +1821,6 @@
           <w:color w:val="000000"/>
           <w:sz w:val="26"/>
           <w:szCs w:val="26"/>
-          <w:lang w:val="en-US"/>
         </w:rPr>
         <w:t>Weather conditions.</w:t>
       </w:r>
@@ -2017,7 +1943,6 @@
           <w:color w:val="000000"/>
           <w:sz w:val="26"/>
           <w:szCs w:val="26"/>
-          <w:lang w:val="en-US"/>
         </w:rPr>
         <w:t xml:space="preserve">displaying information based on </w:t>
       </w:r>
@@ -2036,7 +1961,6 @@
           <w:color w:val="000000"/>
           <w:sz w:val="26"/>
           <w:szCs w:val="26"/>
-          <w:lang w:val="en-US"/>
         </w:rPr>
         <w:t xml:space="preserve"> to</w:t>
       </w:r>
@@ -2055,7 +1979,6 @@
           <w:color w:val="000000"/>
           <w:sz w:val="26"/>
           <w:szCs w:val="26"/>
-          <w:lang w:val="en-US"/>
         </w:rPr>
         <w:t>.</w:t>
       </w:r>
@@ -2100,7 +2023,6 @@
           <w:sz w:val="24"/>
           <w:szCs w:val="24"/>
           <w:rtl/>
-          <w:lang/>
         </w:rPr>
       </w:pPr>
     </w:p>
@@ -2300,7 +2222,6 @@
         <w:bidi w:val="0"/>
         <w:adjustRightInd w:val="0"/>
         <w:spacing w:after="0" w:line="240" w:lineRule="auto"/>
-        <w:ind w:left="720"/>
         <w:rPr>
           <w:rFonts w:asciiTheme="minorBidi" w:hAnsiTheme="minorBidi"/>
           <w:b/>
@@ -2308,7 +2229,7 @@
           <w:color w:val="000000"/>
           <w:sz w:val="24"/>
           <w:szCs w:val="24"/>
-          <w:rtl/>
+          <w:u w:val="single"/>
         </w:rPr>
       </w:pPr>
       <w:r>
@@ -2319,6 +2240,7 @@
           <w:color w:val="000000"/>
           <w:sz w:val="24"/>
           <w:szCs w:val="24"/>
+          <w:u w:val="single"/>
         </w:rPr>
         <w:t>Execution qualities:</w:t>
       </w:r>
@@ -2330,7 +2252,6 @@
         <w:bidi w:val="0"/>
         <w:adjustRightInd w:val="0"/>
         <w:spacing w:after="0" w:line="240" w:lineRule="auto"/>
-        <w:ind w:left="720"/>
         <w:rPr>
           <w:rFonts w:asciiTheme="minorBidi" w:hAnsiTheme="minorBidi"/>
           <w:b/>
@@ -2341,6 +2262,35 @@
           <w:rtl/>
         </w:rPr>
       </w:pPr>
+    </w:p>
+    <w:p>
+      <w:pPr>
+        <w:autoSpaceDE w:val="0"/>
+        <w:autoSpaceDN w:val="0"/>
+        <w:bidi w:val="0"/>
+        <w:adjustRightInd w:val="0"/>
+        <w:spacing w:after="0" w:line="240" w:lineRule="auto"/>
+        <w:rPr>
+          <w:rFonts w:asciiTheme="minorBidi" w:hAnsiTheme="minorBidi"/>
+          <w:b/>
+          <w:bCs/>
+          <w:color w:val="000000"/>
+          <w:sz w:val="24"/>
+          <w:szCs w:val="24"/>
+          <w:rtl/>
+        </w:rPr>
+      </w:pPr>
+      <w:r>
+        <w:rPr>
+          <w:rFonts w:asciiTheme="minorBidi" w:hAnsiTheme="minorBidi"/>
+          <w:b/>
+          <w:bCs/>
+          <w:color w:val="000000"/>
+          <w:sz w:val="24"/>
+          <w:szCs w:val="24"/>
+        </w:rPr>
+        <w:t>Performance:</w:t>
+      </w:r>
     </w:p>
     <w:p>
       <w:pPr>
@@ -2350,6 +2300,7 @@
           <w:numId w:val="36"/>
         </w:numPr>
         <w:spacing w:before="0" w:beforeAutospacing="0" w:after="0" w:afterAutospacing="0"/>
+        <w:ind w:left="320"/>
         <w:textAlignment w:val="baseline"/>
         <w:rPr>
           <w:rFonts w:ascii="Arial" w:hAnsi="Arial" w:cs="Arial"/>
@@ -2362,6 +2313,13 @@
           <w:color w:val="374151"/>
         </w:rPr>
         <w:t>The data updates with a latency of less than X seconds</w:t>
+      </w:r>
+      <w:r>
+        <w:rPr>
+          <w:rFonts w:ascii="Arial" w:hAnsi="Arial" w:cs="Arial"/>
+          <w:color w:val="374151"/>
+        </w:rPr>
+        <w:t>.</w:t>
       </w:r>
     </w:p>
     <w:p>
@@ -2372,6 +2330,7 @@
           <w:numId w:val="36"/>
         </w:numPr>
         <w:spacing w:before="0" w:beforeAutospacing="0" w:after="0" w:afterAutospacing="0"/>
+        <w:ind w:left="320"/>
         <w:textAlignment w:val="baseline"/>
         <w:rPr>
           <w:rFonts w:ascii="Arial" w:hAnsi="Arial" w:cs="Arial"/>
@@ -2383,7 +2342,29 @@
           <w:rFonts w:ascii="Arial" w:hAnsi="Arial" w:cs="Arial"/>
           <w:color w:val="374151"/>
         </w:rPr>
-        <w:t>User authentication will be implemented using encryption and secure protocols.</w:t>
+        <w:t>Notifications should be delivered within X minute before the event.</w:t>
+      </w:r>
+    </w:p>
+    <w:p>
+      <w:pPr>
+        <w:pStyle w:val="NormalWeb"/>
+        <w:spacing w:before="0" w:beforeAutospacing="0" w:after="0" w:afterAutospacing="0"/>
+        <w:textAlignment w:val="baseline"/>
+        <w:rPr>
+          <w:rFonts w:ascii="Arial" w:hAnsi="Arial" w:cs="Arial"/>
+          <w:b/>
+          <w:bCs/>
+          <w:color w:val="374151"/>
+        </w:rPr>
+      </w:pPr>
+      <w:r>
+        <w:rPr>
+          <w:rFonts w:ascii="Arial" w:hAnsi="Arial" w:cs="Arial"/>
+          <w:b/>
+          <w:bCs/>
+          <w:color w:val="374151"/>
+        </w:rPr>
+        <w:t>Security:</w:t>
       </w:r>
     </w:p>
     <w:p>
@@ -2394,6 +2375,7 @@
           <w:numId w:val="36"/>
         </w:numPr>
         <w:spacing w:before="0" w:beforeAutospacing="0" w:after="0" w:afterAutospacing="0"/>
+        <w:ind w:left="320"/>
         <w:textAlignment w:val="baseline"/>
         <w:rPr>
           <w:rFonts w:ascii="Arial" w:hAnsi="Arial" w:cs="Arial"/>
@@ -2405,72 +2387,29 @@
           <w:rFonts w:ascii="Arial" w:hAnsi="Arial" w:cs="Arial"/>
           <w:color w:val="374151"/>
         </w:rPr>
-        <w:t>The data will be presented using:</w:t>
+        <w:t>User authentication will be implemented using encryption and secure protocols.</w:t>
       </w:r>
     </w:p>
     <w:p>
       <w:pPr>
         <w:pStyle w:val="NormalWeb"/>
-        <w:numPr>
-          <w:ilvl w:val="1"/>
-          <w:numId w:val="36"/>
-        </w:numPr>
         <w:spacing w:before="0" w:beforeAutospacing="0" w:after="0" w:afterAutospacing="0"/>
-      </w:pPr>
-      <w:r>
-        <w:rPr>
-          <w:rFonts w:ascii="Arial" w:hAnsi="Arial" w:cs="Arial"/>
+        <w:textAlignment w:val="baseline"/>
+        <w:rPr>
+          <w:rFonts w:ascii="Arial" w:hAnsi="Arial" w:cs="Arial"/>
+          <w:b/>
+          <w:bCs/>
           <w:color w:val="374151"/>
         </w:rPr>
-        <w:t>M</w:t>
-      </w:r>
-      <w:r>
-        <w:rPr>
-          <w:rFonts w:ascii="Arial" w:hAnsi="Arial" w:cs="Arial"/>
+      </w:pPr>
+      <w:r>
+        <w:rPr>
+          <w:rFonts w:ascii="Arial" w:hAnsi="Arial" w:cs="Arial"/>
+          <w:b/>
+          <w:bCs/>
           <w:color w:val="374151"/>
         </w:rPr>
-        <w:t>aps</w:t>
-      </w:r>
-      <w:r>
-        <w:rPr>
-          <w:rFonts w:ascii="Arial" w:hAnsi="Arial" w:cs="Arial"/>
-          <w:color w:val="374151"/>
-          <w:lang w:val="en-US"/>
-        </w:rPr>
-        <w:t>.</w:t>
-      </w:r>
-    </w:p>
-    <w:p>
-      <w:pPr>
-        <w:pStyle w:val="NormalWeb"/>
-        <w:numPr>
-          <w:ilvl w:val="1"/>
-          <w:numId w:val="36"/>
-        </w:numPr>
-        <w:spacing w:before="0" w:beforeAutospacing="0" w:after="0" w:afterAutospacing="0"/>
-      </w:pPr>
-      <w:r>
-        <w:rPr>
-          <w:rFonts w:ascii="Arial" w:hAnsi="Arial" w:cs="Arial"/>
-          <w:color w:val="374151"/>
-          <w:lang w:val="en-US"/>
-        </w:rPr>
-        <w:t>C</w:t>
-      </w:r>
-      <w:r>
-        <w:rPr>
-          <w:rFonts w:ascii="Arial" w:hAnsi="Arial" w:cs="Arial"/>
-          <w:color w:val="374151"/>
-        </w:rPr>
-        <w:t>harts</w:t>
-      </w:r>
-      <w:r>
-        <w:rPr>
-          <w:rFonts w:ascii="Arial" w:hAnsi="Arial" w:cs="Arial"/>
-          <w:color w:val="374151"/>
-          <w:lang w:val="en-US"/>
-        </w:rPr>
-        <w:t xml:space="preserve"> / graphs.</w:t>
+        <w:t>Usability:</w:t>
       </w:r>
     </w:p>
     <w:p>
@@ -2481,6 +2420,7 @@
           <w:numId w:val="36"/>
         </w:numPr>
         <w:spacing w:before="0" w:beforeAutospacing="0" w:after="0" w:afterAutospacing="0"/>
+        <w:ind w:left="320"/>
         <w:textAlignment w:val="baseline"/>
         <w:rPr>
           <w:rFonts w:ascii="Arial" w:hAnsi="Arial" w:cs="Arial"/>
@@ -2492,7 +2432,7 @@
           <w:rFonts w:ascii="Arial" w:hAnsi="Arial" w:cs="Arial"/>
           <w:color w:val="374151"/>
         </w:rPr>
-        <w:t>Notifications should be delivered within X minute before the event.</w:t>
+        <w:t>The user's location will be automatically detected using GPS, given the user's permission.</w:t>
       </w:r>
     </w:p>
     <w:p>
@@ -2503,6 +2443,7 @@
           <w:numId w:val="36"/>
         </w:numPr>
         <w:spacing w:before="0" w:beforeAutospacing="0" w:after="0" w:afterAutospacing="0"/>
+        <w:ind w:left="320"/>
         <w:textAlignment w:val="baseline"/>
         <w:rPr>
           <w:rFonts w:ascii="Arial" w:hAnsi="Arial" w:cs="Arial"/>
@@ -2514,7 +2455,45 @@
           <w:rFonts w:ascii="Arial" w:hAnsi="Arial" w:cs="Arial"/>
           <w:color w:val="374151"/>
         </w:rPr>
-        <w:t>Data will be pulled from external sensors and APIs.</w:t>
+        <w:t>User’s location could be set manually.</w:t>
+      </w:r>
+    </w:p>
+    <w:p>
+      <w:pPr>
+        <w:autoSpaceDE w:val="0"/>
+        <w:autoSpaceDN w:val="0"/>
+        <w:bidi w:val="0"/>
+        <w:adjustRightInd w:val="0"/>
+        <w:spacing w:after="0" w:line="240" w:lineRule="auto"/>
+        <w:ind w:left="320"/>
+        <w:rPr>
+          <w:rFonts w:asciiTheme="minorBidi" w:hAnsiTheme="minorBidi"/>
+          <w:b/>
+          <w:bCs/>
+          <w:color w:val="000000"/>
+          <w:sz w:val="24"/>
+          <w:szCs w:val="24"/>
+        </w:rPr>
+      </w:pPr>
+      <w:r>
+        <w:rPr>
+          <w:rFonts w:ascii="Arial" w:eastAsia="Times New Roman" w:hAnsi="Arial" w:cs="Arial"/>
+          <w:color w:val="374151"/>
+          <w:sz w:val="24"/>
+          <w:szCs w:val="24"/>
+        </w:rPr>
+        <w:t>Data will be colored by legend</w:t>
+      </w:r>
+      <w:r>
+        <w:rPr>
+          <w:rFonts w:asciiTheme="minorBidi" w:hAnsiTheme="minorBidi"/>
+          <w:b/>
+          <w:bCs/>
+          <w:color w:val="000000"/>
+          <w:sz w:val="24"/>
+          <w:szCs w:val="24"/>
+        </w:rPr>
+        <w:t>.</w:t>
       </w:r>
     </w:p>
     <w:p>
@@ -2525,6 +2504,7 @@
           <w:numId w:val="36"/>
         </w:numPr>
         <w:spacing w:before="0" w:beforeAutospacing="0" w:after="0" w:afterAutospacing="0"/>
+        <w:ind w:left="320"/>
         <w:textAlignment w:val="baseline"/>
         <w:rPr>
           <w:rFonts w:ascii="Arial" w:hAnsi="Arial" w:cs="Arial"/>
@@ -2536,7 +2516,102 @@
           <w:rFonts w:ascii="Arial" w:hAnsi="Arial" w:cs="Arial"/>
           <w:color w:val="374151"/>
         </w:rPr>
-        <w:t>The user's location will be automatically detected using GPS, given the user's permission.</w:t>
+        <w:t>The data will be presented using:</w:t>
+      </w:r>
+    </w:p>
+    <w:p>
+      <w:pPr>
+        <w:pStyle w:val="NormalWeb"/>
+        <w:numPr>
+          <w:ilvl w:val="2"/>
+          <w:numId w:val="36"/>
+        </w:numPr>
+        <w:spacing w:before="0" w:beforeAutospacing="0" w:after="0" w:afterAutospacing="0"/>
+        <w:ind w:left="1134"/>
+      </w:pPr>
+      <w:r>
+        <w:rPr>
+          <w:rFonts w:ascii="Arial" w:hAnsi="Arial" w:cs="Arial"/>
+          <w:color w:val="374151"/>
+        </w:rPr>
+        <w:t>M</w:t>
+      </w:r>
+      <w:r>
+        <w:rPr>
+          <w:rFonts w:ascii="Arial" w:hAnsi="Arial" w:cs="Arial"/>
+          <w:color w:val="374151"/>
+        </w:rPr>
+        <w:t>aps</w:t>
+      </w:r>
+      <w:r>
+        <w:rPr>
+          <w:rFonts w:ascii="Arial" w:hAnsi="Arial" w:cs="Arial"/>
+          <w:color w:val="374151"/>
+        </w:rPr>
+        <w:t>.</w:t>
+      </w:r>
+    </w:p>
+    <w:p>
+      <w:pPr>
+        <w:pStyle w:val="NormalWeb"/>
+        <w:numPr>
+          <w:ilvl w:val="2"/>
+          <w:numId w:val="36"/>
+        </w:numPr>
+        <w:spacing w:before="0" w:beforeAutospacing="0" w:after="0" w:afterAutospacing="0"/>
+        <w:ind w:left="1134"/>
+      </w:pPr>
+      <w:r>
+        <w:rPr>
+          <w:rFonts w:ascii="Arial" w:hAnsi="Arial" w:cs="Arial"/>
+          <w:color w:val="374151"/>
+        </w:rPr>
+        <w:t>C</w:t>
+      </w:r>
+      <w:r>
+        <w:rPr>
+          <w:rFonts w:ascii="Arial" w:hAnsi="Arial" w:cs="Arial"/>
+          <w:color w:val="374151"/>
+        </w:rPr>
+        <w:t>harts</w:t>
+      </w:r>
+      <w:r>
+        <w:rPr>
+          <w:rFonts w:ascii="Arial" w:hAnsi="Arial" w:cs="Arial"/>
+          <w:color w:val="374151"/>
+        </w:rPr>
+        <w:t xml:space="preserve"> / graphs.</w:t>
+      </w:r>
+    </w:p>
+    <w:p>
+      <w:pPr>
+        <w:pStyle w:val="NormalWeb"/>
+        <w:spacing w:before="0" w:beforeAutospacing="0" w:after="0" w:afterAutospacing="0"/>
+        <w:textAlignment w:val="baseline"/>
+        <w:rPr>
+          <w:rFonts w:ascii="Arial" w:hAnsi="Arial" w:cs="Arial"/>
+          <w:b/>
+          <w:bCs/>
+          <w:color w:val="374151"/>
+        </w:rPr>
+      </w:pPr>
+      <w:r>
+        <w:rPr>
+          <w:rFonts w:ascii="Arial" w:hAnsi="Arial" w:cs="Arial"/>
+          <w:b/>
+          <w:bCs/>
+          <w:color w:val="374151"/>
+        </w:rPr>
+        <w:t>Integration</w:t>
+      </w:r>
+      <w:r>
+        <w:rPr>
+          <w:rFonts w:ascii="Arial" w:hAnsi="Arial" w:cs="Arial"/>
+          <w:b/>
+          <w:bCs/>
+          <w:color w:val="374151"/>
+        </w:rPr>
+        <w:t>:</w:t>
       </w:r>
     </w:p>
     <w:p>
@@ -2547,6 +2622,7 @@
           <w:numId w:val="36"/>
         </w:numPr>
         <w:spacing w:before="0" w:beforeAutospacing="0" w:after="0" w:afterAutospacing="0"/>
+        <w:ind w:left="320"/>
         <w:textAlignment w:val="baseline"/>
         <w:rPr>
           <w:rFonts w:ascii="Arial" w:hAnsi="Arial" w:cs="Arial"/>
@@ -2558,7 +2634,7 @@
           <w:rFonts w:ascii="Arial" w:hAnsi="Arial" w:cs="Arial"/>
           <w:color w:val="374151"/>
         </w:rPr>
-        <w:t>User’s location could be set manually.</w:t>
+        <w:t>Data will be pulled from external sensors and APIs.</w:t>
       </w:r>
     </w:p>
     <w:p>
@@ -2568,7 +2644,6 @@
         <w:bidi w:val="0"/>
         <w:adjustRightInd w:val="0"/>
         <w:spacing w:after="0" w:line="240" w:lineRule="auto"/>
-        <w:ind w:left="720"/>
         <w:rPr>
           <w:rFonts w:asciiTheme="minorBidi" w:hAnsiTheme="minorBidi"/>
           <w:b/>
@@ -2576,31 +2651,8 @@
           <w:color w:val="000000"/>
           <w:sz w:val="24"/>
           <w:szCs w:val="24"/>
-          <w:lang/>
-        </w:rPr>
-      </w:pPr>
-      <w:r>
-        <w:rPr>
-          <w:rFonts w:ascii="Arial" w:eastAsia="Times New Roman" w:hAnsi="Arial" w:cs="Arial"/>
-          <w:color w:val="374151"/>
-          <w:sz w:val="24"/>
-          <w:szCs w:val="24"/>
-          <w:lang/>
-        </w:rPr>
-        <w:t>Data will be colored by legend</w:t>
-      </w:r>
-      <w:r>
-        <w:rPr>
-          <w:rFonts w:asciiTheme="minorBidi" w:hAnsiTheme="minorBidi"/>
-          <w:b/>
-          <w:bCs/>
-          <w:color w:val="000000"/>
-          <w:sz w:val="24"/>
-          <w:szCs w:val="24"/>
-          <w:lang/>
-        </w:rPr>
-        <w:t>.</w:t>
-      </w:r>
+        </w:rPr>
+      </w:pPr>
     </w:p>
     <w:p>
       <w:pPr>
@@ -2609,7 +2661,6 @@
         <w:bidi w:val="0"/>
         <w:adjustRightInd w:val="0"/>
         <w:spacing w:after="0" w:line="240" w:lineRule="auto"/>
-        <w:ind w:left="720"/>
         <w:rPr>
           <w:rFonts w:asciiTheme="minorBidi" w:hAnsiTheme="minorBidi"/>
           <w:b/>
@@ -2617,8 +2668,21 @@
           <w:color w:val="000000"/>
           <w:sz w:val="24"/>
           <w:szCs w:val="24"/>
-        </w:rPr>
-      </w:pPr>
+          <w:u w:val="single"/>
+        </w:rPr>
+      </w:pPr>
+      <w:r>
+        <w:rPr>
+          <w:rFonts w:asciiTheme="minorBidi" w:hAnsiTheme="minorBidi"/>
+          <w:b/>
+          <w:bCs/>
+          <w:color w:val="000000"/>
+          <w:sz w:val="24"/>
+          <w:szCs w:val="24"/>
+          <w:u w:val="single"/>
+        </w:rPr>
+        <w:t>Evolution qualities:</w:t>
+      </w:r>
     </w:p>
     <w:p>
       <w:pPr>
@@ -2627,7 +2691,6 @@
         <w:bidi w:val="0"/>
         <w:adjustRightInd w:val="0"/>
         <w:spacing w:after="0" w:line="240" w:lineRule="auto"/>
-        <w:ind w:left="720"/>
         <w:rPr>
           <w:rFonts w:asciiTheme="minorBidi" w:hAnsiTheme="minorBidi"/>
           <w:b/>
@@ -2637,17 +2700,6 @@
           <w:szCs w:val="24"/>
         </w:rPr>
       </w:pPr>
-      <w:r>
-        <w:rPr>
-          <w:rFonts w:asciiTheme="minorBidi" w:hAnsiTheme="minorBidi"/>
-          <w:b/>
-          <w:bCs/>
-          <w:color w:val="000000"/>
-          <w:sz w:val="24"/>
-          <w:szCs w:val="24"/>
-        </w:rPr>
-        <w:t>Evolution qualities:</w:t>
-      </w:r>
     </w:p>
     <w:p>
       <w:pPr>
@@ -2656,7 +2708,6 @@
         <w:bidi w:val="0"/>
         <w:adjustRightInd w:val="0"/>
         <w:spacing w:after="0" w:line="240" w:lineRule="auto"/>
-        <w:ind w:left="720"/>
         <w:rPr>
           <w:rFonts w:asciiTheme="minorBidi" w:hAnsiTheme="minorBidi"/>
           <w:b/>
@@ -2666,6 +2717,28 @@
           <w:szCs w:val="24"/>
         </w:rPr>
       </w:pPr>
+      <w:r>
+        <w:rPr>
+          <w:rFonts w:asciiTheme="minorBidi" w:hAnsiTheme="minorBidi"/>
+          <w:b/>
+          <w:bCs/>
+          <w:color w:val="000000"/>
+          <w:sz w:val="24"/>
+          <w:szCs w:val="24"/>
+        </w:rPr>
+        <w:t>Reliability</w:t>
+      </w:r>
+      <w:r>
+        <w:rPr>
+          <w:rFonts w:asciiTheme="minorBidi" w:hAnsiTheme="minorBidi"/>
+          <w:b/>
+          <w:bCs/>
+          <w:color w:val="000000"/>
+          <w:sz w:val="24"/>
+          <w:szCs w:val="24"/>
+        </w:rPr>
+        <w:t>:</w:t>
+      </w:r>
     </w:p>
     <w:p>
       <w:pPr>
@@ -2675,6 +2748,7 @@
           <w:numId w:val="36"/>
         </w:numPr>
         <w:spacing w:before="0" w:beforeAutospacing="0" w:after="0" w:afterAutospacing="0"/>
+        <w:ind w:left="320"/>
         <w:textAlignment w:val="baseline"/>
         <w:rPr>
           <w:rFonts w:ascii="Arial" w:hAnsi="Arial" w:cs="Arial"/>
@@ -2692,9 +2766,30 @@
         <w:rPr>
           <w:rFonts w:ascii="Arial" w:hAnsi="Arial" w:cs="Arial"/>
           <w:color w:val="374151"/>
-          <w:lang w:val="en-US"/>
         </w:rPr>
         <w:t>.</w:t>
+      </w:r>
+    </w:p>
+    <w:p>
+      <w:pPr>
+        <w:pStyle w:val="NormalWeb"/>
+        <w:spacing w:before="0" w:beforeAutospacing="0" w:after="0" w:afterAutospacing="0"/>
+        <w:textAlignment w:val="baseline"/>
+        <w:rPr>
+          <w:rFonts w:ascii="Arial" w:hAnsi="Arial" w:cs="Arial"/>
+          <w:b/>
+          <w:bCs/>
+          <w:color w:val="374151"/>
+        </w:rPr>
+      </w:pPr>
+      <w:r>
+        <w:rPr>
+          <w:rFonts w:ascii="Arial" w:hAnsi="Arial" w:cs="Arial"/>
+          <w:b/>
+          <w:bCs/>
+          <w:color w:val="374151"/>
+        </w:rPr>
+        <w:t>Usability and Portability:</w:t>
       </w:r>
     </w:p>
     <w:p>
@@ -2705,6 +2800,7 @@
           <w:numId w:val="36"/>
         </w:numPr>
         <w:spacing w:before="0" w:beforeAutospacing="0" w:after="0" w:afterAutospacing="0"/>
+        <w:ind w:left="320"/>
         <w:textAlignment w:val="baseline"/>
         <w:rPr>
           <w:rFonts w:ascii="Arial" w:hAnsi="Arial" w:cs="Arial"/>
@@ -2727,6 +2823,7 @@
           <w:numId w:val="36"/>
         </w:numPr>
         <w:spacing w:before="0" w:beforeAutospacing="0" w:after="0" w:afterAutospacing="0"/>
+        <w:ind w:left="320"/>
         <w:textAlignment w:val="baseline"/>
         <w:rPr>
           <w:rFonts w:ascii="Arial" w:hAnsi="Arial" w:cs="Arial"/>
@@ -2738,31 +2835,23 @@
           <w:rFonts w:ascii="Arial" w:hAnsi="Arial" w:cs="Arial"/>
           <w:color w:val="374151"/>
         </w:rPr>
-        <w:t>Special alerts about data will be sent to users through multiple channels</w:t>
-      </w:r>
-      <w:r>
-        <w:rPr>
-          <w:rFonts w:ascii="Arial" w:hAnsi="Arial" w:cs="Arial"/>
-          <w:color w:val="374151"/>
-          <w:lang w:val="en-US"/>
-        </w:rPr>
-        <w:t>:</w:t>
+        <w:t>Special alerts about data will be sent to users through multiple channels:</w:t>
       </w:r>
     </w:p>
     <w:p>
       <w:pPr>
         <w:pStyle w:val="NormalWeb"/>
         <w:numPr>
-          <w:ilvl w:val="1"/>
+          <w:ilvl w:val="2"/>
           <w:numId w:val="36"/>
         </w:numPr>
         <w:spacing w:before="0" w:beforeAutospacing="0" w:after="0" w:afterAutospacing="0"/>
+        <w:ind w:left="774"/>
       </w:pPr>
       <w:r>
         <w:rPr>
           <w:rFonts w:ascii="Arial" w:hAnsi="Arial" w:cs="Arial"/>
           <w:color w:val="374151"/>
-          <w:lang w:val="en-US"/>
         </w:rPr>
         <w:t>E</w:t>
       </w:r>
@@ -2778,10 +2867,14 @@
       <w:pPr>
         <w:pStyle w:val="NormalWeb"/>
         <w:numPr>
-          <w:ilvl w:val="1"/>
+          <w:ilvl w:val="2"/>
           <w:numId w:val="36"/>
         </w:numPr>
         <w:spacing w:before="0" w:beforeAutospacing="0" w:after="0" w:afterAutospacing="0"/>
+        <w:ind w:left="774"/>
+        <w:rPr>
+          <w:rtl/>
+        </w:rPr>
       </w:pPr>
       <w:r>
         <w:rPr>
@@ -2794,42 +2887,9 @@
         <w:rPr>
           <w:rFonts w:ascii="Arial" w:hAnsi="Arial" w:cs="Arial"/>
           <w:color w:val="374151"/>
-          <w:lang w:val="en-US"/>
         </w:rPr>
         <w:t xml:space="preserve">. </w:t>
       </w:r>
-    </w:p>
-    <w:p>
-      <w:pPr>
-        <w:pStyle w:val="NormalWeb"/>
-        <w:numPr>
-          <w:ilvl w:val="0"/>
-          <w:numId w:val="36"/>
-        </w:numPr>
-        <w:spacing w:before="0" w:beforeAutospacing="0" w:after="0" w:afterAutospacing="0"/>
-        <w:rPr>
-          <w:rtl/>
-        </w:rPr>
-      </w:pPr>
-      <w:r>
-        <w:rPr>
-          <w:rFonts w:ascii="Arial" w:hAnsi="Arial" w:cs="Arial"/>
-          <w:color w:val="374151"/>
-        </w:rPr>
-        <w:t>Ensure the system's architecture scales effortlessly with user, data, and environmental growth.</w:t>
-      </w:r>
-    </w:p>
-    <w:p>
-      <w:pPr>
-        <w:pStyle w:val="NormalWeb"/>
-        <w:spacing w:before="0" w:beforeAutospacing="0" w:after="0" w:afterAutospacing="0"/>
-        <w:textAlignment w:val="baseline"/>
-        <w:rPr>
-          <w:rFonts w:ascii="Arial" w:hAnsi="Arial" w:cs="Arial"/>
-          <w:color w:val="374151"/>
-          <w:rtl/>
-        </w:rPr>
-      </w:pPr>
     </w:p>
     <w:p>
       <w:pPr>
@@ -4634,7 +4694,7 @@
   <w:abstractNum w:abstractNumId="14" w15:restartNumberingAfterBreak="0">
     <w:nsid w:val="40A11E0C"/>
     <w:multiLevelType w:val="hybridMultilevel"/>
-    <w:tmpl w:val="E37225DA"/>
+    <w:tmpl w:val="89AAC844"/>
     <w:lvl w:ilvl="0" w:tplc="20000001">
       <w:start w:val="1"/>
       <w:numFmt w:val="bullet"/>
@@ -4659,7 +4719,7 @@
         <w:rFonts w:ascii="Courier New" w:hAnsi="Courier New" w:cs="Courier New" w:hint="default"/>
       </w:rPr>
     </w:lvl>
-    <w:lvl w:ilvl="2" w:tplc="20000005" w:tentative="1">
+    <w:lvl w:ilvl="2" w:tplc="20000005">
       <w:start w:val="1"/>
       <w:numFmt w:val="bullet"/>
       <w:lvlText w:val=""/>
@@ -6869,7 +6929,6 @@
       <w:rFonts w:ascii="Times New Roman" w:eastAsia="Times New Roman" w:hAnsi="Times New Roman" w:cs="Times New Roman"/>
       <w:sz w:val="24"/>
       <w:szCs w:val="24"/>
-      <w:lang/>
     </w:rPr>
   </w:style>
   <w:style w:type="character" w:styleId="Hyperlink">

</xml_diff>